<commit_message>
mod guangdong gather to sorghum and barley
</commit_message>
<xml_diff>
--- a/备忘录.docx
+++ b/备忘录.docx
@@ -288,87 +288,7 @@
                 <w:kern w:val="0"/>
                 <w:sz w:val="22"/>
               </w:rPr>
-              <w:t>黑龙江地区农户种粮比例越来越少，大部分都流转至合作社或大户，只有黑龙江东部及北部可以直接脱粒，脱粒必须马上卖潮粮；其他地区仍</w:t>
-            </w:r>
-            <w:proofErr w:type="gramStart"/>
-            <w:r>
-              <w:rPr>
-                <w:rFonts w:ascii="微软雅黑" w:eastAsia="微软雅黑" w:hAnsi="微软雅黑" w:cs="宋体" w:hint="eastAsia"/>
-                <w:color w:val="000000"/>
-                <w:kern w:val="0"/>
-                <w:sz w:val="22"/>
-              </w:rPr>
-              <w:t>以收棒为主</w:t>
-            </w:r>
-            <w:proofErr w:type="gramEnd"/>
-            <w:r>
-              <w:rPr>
-                <w:rFonts w:ascii="微软雅黑" w:eastAsia="微软雅黑" w:hAnsi="微软雅黑" w:cs="宋体" w:hint="eastAsia"/>
-                <w:color w:val="000000"/>
-                <w:kern w:val="0"/>
-                <w:sz w:val="22"/>
-              </w:rPr>
-              <w:t>，黑龙江棒多以地</w:t>
-            </w:r>
-            <w:proofErr w:type="gramStart"/>
-            <w:r>
-              <w:rPr>
-                <w:rFonts w:ascii="微软雅黑" w:eastAsia="微软雅黑" w:hAnsi="微软雅黑" w:cs="宋体" w:hint="eastAsia"/>
-                <w:color w:val="000000"/>
-                <w:kern w:val="0"/>
-                <w:sz w:val="22"/>
-              </w:rPr>
-              <w:t>趴形式</w:t>
-            </w:r>
-            <w:proofErr w:type="gramEnd"/>
-            <w:r>
-              <w:rPr>
-                <w:rFonts w:ascii="微软雅黑" w:eastAsia="微软雅黑" w:hAnsi="微软雅黑" w:cs="宋体" w:hint="eastAsia"/>
-                <w:color w:val="000000"/>
-                <w:kern w:val="0"/>
-                <w:sz w:val="22"/>
-              </w:rPr>
-              <w:t>直接放地里。地</w:t>
-            </w:r>
-            <w:proofErr w:type="gramStart"/>
-            <w:r>
-              <w:rPr>
-                <w:rFonts w:ascii="微软雅黑" w:eastAsia="微软雅黑" w:hAnsi="微软雅黑" w:cs="宋体" w:hint="eastAsia"/>
-                <w:color w:val="000000"/>
-                <w:kern w:val="0"/>
-                <w:sz w:val="22"/>
-              </w:rPr>
-              <w:t>趴粮难以</w:t>
-            </w:r>
-            <w:proofErr w:type="gramEnd"/>
-            <w:r>
-              <w:rPr>
-                <w:rFonts w:ascii="微软雅黑" w:eastAsia="微软雅黑" w:hAnsi="微软雅黑" w:cs="宋体" w:hint="eastAsia"/>
-                <w:color w:val="000000"/>
-                <w:kern w:val="0"/>
-                <w:sz w:val="22"/>
-              </w:rPr>
-              <w:t>久存，一般春节前后必须售出。吉林仍以棒收为主，但吉林堆栈较多，存放时间可以长些，直至</w:t>
-            </w:r>
-            <w:proofErr w:type="gramStart"/>
-            <w:r>
-              <w:rPr>
-                <w:rFonts w:ascii="微软雅黑" w:eastAsia="微软雅黑" w:hAnsi="微软雅黑" w:cs="宋体" w:hint="eastAsia"/>
-                <w:color w:val="000000"/>
-                <w:kern w:val="0"/>
-                <w:sz w:val="22"/>
-              </w:rPr>
-              <w:t>卖自然</w:t>
-            </w:r>
-            <w:proofErr w:type="gramEnd"/>
-            <w:r>
-              <w:rPr>
-                <w:rFonts w:ascii="微软雅黑" w:eastAsia="微软雅黑" w:hAnsi="微软雅黑" w:cs="宋体" w:hint="eastAsia"/>
-                <w:color w:val="000000"/>
-                <w:kern w:val="0"/>
-                <w:sz w:val="22"/>
-              </w:rPr>
-              <w:t>干粮。黑龙江每人自有地可能达到3-6敞，而吉林每人只有7亩左右或更少。</w:t>
+              <w:t>黑龙江地区农户种粮比例越来越少，大部分都流转至合作社或大户，只有黑龙江东部及北部可以直接脱粒，脱粒必须马上卖潮粮；其他地区仍以收棒为主，黑龙江棒多以地趴形式直接放地里。地趴粮难以久存，一般春节前后必须售出。吉林仍以棒收为主，但吉林堆栈较多，存放时间可以长些，直至卖自然干粮。黑龙江每人自有地可能达到3-6敞，而吉林每人只有7亩左右或更少。</w:t>
             </w:r>
           </w:p>
         </w:tc>
@@ -459,47 +379,7 @@
                 <w:kern w:val="0"/>
                 <w:sz w:val="22"/>
               </w:rPr>
-              <w:t>佳木斯到</w:t>
-            </w:r>
-            <w:proofErr w:type="gramStart"/>
-            <w:r>
-              <w:rPr>
-                <w:rFonts w:ascii="微软雅黑" w:eastAsia="微软雅黑" w:hAnsi="微软雅黑" w:cs="宋体" w:hint="eastAsia"/>
-                <w:color w:val="000000"/>
-                <w:kern w:val="0"/>
-                <w:sz w:val="22"/>
-              </w:rPr>
-              <w:t>鲅鱼圈汽运费</w:t>
-            </w:r>
-            <w:proofErr w:type="gramEnd"/>
-            <w:r>
-              <w:rPr>
-                <w:rFonts w:ascii="微软雅黑" w:eastAsia="微软雅黑" w:hAnsi="微软雅黑" w:cs="宋体" w:hint="eastAsia"/>
-                <w:color w:val="000000"/>
-                <w:kern w:val="0"/>
-                <w:sz w:val="22"/>
-              </w:rPr>
-              <w:t>240-280，富锦276，宝清260；同期哈尔滨到</w:t>
-            </w:r>
-            <w:proofErr w:type="gramStart"/>
-            <w:r>
-              <w:rPr>
-                <w:rFonts w:ascii="微软雅黑" w:eastAsia="微软雅黑" w:hAnsi="微软雅黑" w:cs="宋体" w:hint="eastAsia"/>
-                <w:color w:val="000000"/>
-                <w:kern w:val="0"/>
-                <w:sz w:val="22"/>
-              </w:rPr>
-              <w:t>鲅鱼圈汽运</w:t>
-            </w:r>
-            <w:proofErr w:type="gramEnd"/>
-            <w:r>
-              <w:rPr>
-                <w:rFonts w:ascii="微软雅黑" w:eastAsia="微软雅黑" w:hAnsi="微软雅黑" w:cs="宋体" w:hint="eastAsia"/>
-                <w:color w:val="000000"/>
-                <w:kern w:val="0"/>
-                <w:sz w:val="22"/>
-              </w:rPr>
-              <w:t>140。每年黑龙江都是哈尔滨周边粮最先上港，最先具有优势</w:t>
+              <w:t>佳木斯到鲅鱼圈汽运费240-280，富锦276，宝清260；同期哈尔滨到鲅鱼圈汽运140。每年黑龙江都是哈尔滨周边粮最先上港，最先具有优势</w:t>
             </w:r>
           </w:p>
         </w:tc>
@@ -765,45 +645,14 @@
                 <w:sz w:val="22"/>
               </w:rPr>
             </w:pPr>
-            <w:proofErr w:type="gramStart"/>
-            <w:r>
-              <w:rPr>
-                <w:rFonts w:ascii="微软雅黑" w:eastAsia="微软雅黑" w:hAnsi="微软雅黑" w:cs="宋体" w:hint="eastAsia"/>
-                <w:color w:val="000000"/>
-                <w:kern w:val="0"/>
-                <w:sz w:val="22"/>
-              </w:rPr>
-              <w:t>安达亿鼎种植</w:t>
-            </w:r>
-            <w:proofErr w:type="gramEnd"/>
-            <w:r>
-              <w:rPr>
-                <w:rFonts w:ascii="微软雅黑" w:eastAsia="微软雅黑" w:hAnsi="微软雅黑" w:cs="宋体" w:hint="eastAsia"/>
-                <w:color w:val="000000"/>
-                <w:kern w:val="0"/>
-                <w:sz w:val="22"/>
-              </w:rPr>
-              <w:t>成本：种地20、耕地15、叶面肥10、除草剂15、收割45、脱粒到库30、种子化肥160，合计295元/亩。此种植成本核算偏低。当地土地</w:t>
-            </w:r>
-            <w:proofErr w:type="gramStart"/>
-            <w:r>
-              <w:rPr>
-                <w:rFonts w:ascii="微软雅黑" w:eastAsia="微软雅黑" w:hAnsi="微软雅黑" w:cs="宋体" w:hint="eastAsia"/>
-                <w:color w:val="000000"/>
-                <w:kern w:val="0"/>
-                <w:sz w:val="22"/>
-              </w:rPr>
-              <w:t>流转金</w:t>
-            </w:r>
-            <w:proofErr w:type="gramEnd"/>
-            <w:r>
-              <w:rPr>
-                <w:rFonts w:ascii="微软雅黑" w:eastAsia="微软雅黑" w:hAnsi="微软雅黑" w:cs="宋体" w:hint="eastAsia"/>
-                <w:color w:val="000000"/>
-                <w:kern w:val="0"/>
-                <w:sz w:val="22"/>
-              </w:rPr>
-              <w:t>近500元/亩</w:t>
+            <w:r>
+              <w:rPr>
+                <w:rFonts w:ascii="微软雅黑" w:eastAsia="微软雅黑" w:hAnsi="微软雅黑" w:cs="宋体" w:hint="eastAsia"/>
+                <w:color w:val="000000"/>
+                <w:kern w:val="0"/>
+                <w:sz w:val="22"/>
+              </w:rPr>
+              <w:t>安达亿鼎种植成本：种地20、耕地15、叶面肥10、除草剂15、收割45、脱粒到库30、种子化肥160，合计295元/亩。此种植成本核算偏低。当地土地流转金近500元/亩</w:t>
             </w:r>
           </w:p>
         </w:tc>
@@ -899,47 +748,7 @@
                 <w:kern w:val="0"/>
                 <w:sz w:val="22"/>
               </w:rPr>
-              <w:t>关于物流：1、拍卖粮，库方出库意愿差，出库要拿好处费，同时减少日出库量，各拍卖</w:t>
-            </w:r>
-            <w:proofErr w:type="gramStart"/>
-            <w:r>
-              <w:rPr>
-                <w:rFonts w:ascii="微软雅黑" w:eastAsia="微软雅黑" w:hAnsi="微软雅黑" w:cs="宋体" w:hint="eastAsia"/>
-                <w:color w:val="000000"/>
-                <w:kern w:val="0"/>
-                <w:sz w:val="22"/>
-              </w:rPr>
-              <w:t>库完全</w:t>
-            </w:r>
-            <w:proofErr w:type="gramEnd"/>
-            <w:r>
-              <w:rPr>
-                <w:rFonts w:ascii="微软雅黑" w:eastAsia="微软雅黑" w:hAnsi="微软雅黑" w:cs="宋体" w:hint="eastAsia"/>
-                <w:color w:val="000000"/>
-                <w:kern w:val="0"/>
-                <w:sz w:val="22"/>
-              </w:rPr>
-              <w:t>达不到应有的出库能力；如自己库被自己拍了，可能会出库快；2、</w:t>
-            </w:r>
-            <w:proofErr w:type="gramStart"/>
-            <w:r>
-              <w:rPr>
-                <w:rFonts w:ascii="微软雅黑" w:eastAsia="微软雅黑" w:hAnsi="微软雅黑" w:cs="宋体" w:hint="eastAsia"/>
-                <w:color w:val="000000"/>
-                <w:kern w:val="0"/>
-                <w:sz w:val="22"/>
-              </w:rPr>
-              <w:t>沈局哈</w:t>
-            </w:r>
-            <w:proofErr w:type="gramEnd"/>
-            <w:r>
-              <w:rPr>
-                <w:rFonts w:ascii="微软雅黑" w:eastAsia="微软雅黑" w:hAnsi="微软雅黑" w:cs="宋体" w:hint="eastAsia"/>
-                <w:color w:val="000000"/>
-                <w:kern w:val="0"/>
-                <w:sz w:val="22"/>
-              </w:rPr>
-              <w:t>局发站的装车能力；有的达50节，有的不足10节，因为发站不仅仅发运玉米工作，还有其他工作要做；3、车辆匹配问题。全东北K车9000，敞顶箱29000，运力足够支撑粮食运输。但是有的发粮点集中发运，而左右等站点闲置，不均衡，憋堵。4、车辆调度。大部分路局和车企，自备车好编排；日均装车能力是多少就排多少；路用车由车站与总部沟通，保障不了数量。5、铁路站台机头，可能小站点无机头，车辆段才有机头，机头按点过去牵车，车头不及时也耽误发运。6、站点长期憋堵或港口压港憋堵，马上出停限装限令。7、港口接卸能力，日均500车，相对较好；若只有日均300车则很快港口憋堵</w:t>
+              <w:t>关于物流：1、拍卖粮，库方出库意愿差，出库要拿好处费，同时减少日出库量，各拍卖库完全达不到应有的出库能力；如自己库被自己拍了，可能会出库快；2、沈局哈局发站的装车能力；有的达50节，有的不足10节，因为发站不仅仅发运玉米工作，还有其他工作要做；3、车辆匹配问题。全东北K车9000，敞顶箱29000，运力足够支撑粮食运输。但是有的发粮点集中发运，而左右等站点闲置，不均衡，憋堵。4、车辆调度。大部分路局和车企，自备车好编排；日均装车能力是多少就排多少；路用车由车站与总部沟通，保障不了数量。5、铁路站台机头，可能小站点无机头，车辆段才有机头，机头按点过去牵车，车头不及时也耽误发运。6、站点长期憋堵或港口压港憋堵，马上出停限装限令。7、港口接卸能力，日均500车，相对较好；若只有日均300车则很快港口憋堵</w:t>
             </w:r>
           </w:p>
         </w:tc>
@@ -1221,7 +1030,6 @@
                 <w:highlight w:val="yellow"/>
               </w:rPr>
             </w:pPr>
-            <w:proofErr w:type="gramStart"/>
             <w:r>
               <w:rPr>
                 <w:rFonts w:ascii="微软雅黑" w:eastAsia="微软雅黑" w:hAnsi="微软雅黑" w:cs="宋体"/>
@@ -1230,18 +1038,7 @@
                 <w:sz w:val="22"/>
                 <w:highlight w:val="yellow"/>
               </w:rPr>
-              <w:t>临储拍卖</w:t>
-            </w:r>
-            <w:proofErr w:type="gramEnd"/>
-            <w:r>
-              <w:rPr>
-                <w:rFonts w:ascii="微软雅黑" w:eastAsia="微软雅黑" w:hAnsi="微软雅黑" w:cs="宋体"/>
-                <w:color w:val="000000"/>
-                <w:kern w:val="0"/>
-                <w:sz w:val="22"/>
-                <w:highlight w:val="yellow"/>
-              </w:rPr>
-              <w:t>费用</w:t>
+              <w:t>临储拍卖费用</w:t>
             </w:r>
           </w:p>
         </w:tc>
@@ -1296,27 +1093,7 @@
                 <w:kern w:val="0"/>
                 <w:sz w:val="22"/>
               </w:rPr>
-              <w:t>（30）+好处费（3元/吨）+</w:t>
-            </w:r>
-            <w:proofErr w:type="gramStart"/>
-            <w:r>
-              <w:rPr>
-                <w:rFonts w:ascii="微软雅黑" w:eastAsia="微软雅黑" w:hAnsi="微软雅黑" w:cs="宋体" w:hint="eastAsia"/>
-                <w:color w:val="000000"/>
-                <w:kern w:val="0"/>
-                <w:sz w:val="22"/>
-              </w:rPr>
-              <w:t>短倒费</w:t>
-            </w:r>
-            <w:proofErr w:type="gramEnd"/>
-            <w:r>
-              <w:rPr>
-                <w:rFonts w:ascii="微软雅黑" w:eastAsia="微软雅黑" w:hAnsi="微软雅黑" w:cs="宋体" w:hint="eastAsia"/>
-                <w:color w:val="000000"/>
-                <w:kern w:val="0"/>
-                <w:sz w:val="22"/>
-              </w:rPr>
-              <w:t>（20-</w:t>
+              <w:t>（30）+好处费（3元/吨）+短倒费（20-</w:t>
             </w:r>
             <w:r>
               <w:rPr>
@@ -1370,47 +1147,7 @@
                 <w:kern w:val="0"/>
                 <w:sz w:val="22"/>
               </w:rPr>
-              <w:t>）+请车费（</w:t>
-            </w:r>
-            <w:proofErr w:type="gramStart"/>
-            <w:r>
-              <w:rPr>
-                <w:rFonts w:ascii="微软雅黑" w:eastAsia="微软雅黑" w:hAnsi="微软雅黑" w:cs="宋体" w:hint="eastAsia"/>
-                <w:color w:val="000000"/>
-                <w:kern w:val="0"/>
-                <w:sz w:val="22"/>
-              </w:rPr>
-              <w:t>沈局</w:t>
-            </w:r>
-            <w:proofErr w:type="gramEnd"/>
-            <w:r>
-              <w:rPr>
-                <w:rFonts w:ascii="微软雅黑" w:eastAsia="微软雅黑" w:hAnsi="微软雅黑" w:cs="宋体" w:hint="eastAsia"/>
-                <w:color w:val="000000"/>
-                <w:kern w:val="0"/>
-                <w:sz w:val="22"/>
-              </w:rPr>
-              <w:t>K车好处费5元/</w:t>
-            </w:r>
-            <w:proofErr w:type="gramStart"/>
-            <w:r>
-              <w:rPr>
-                <w:rFonts w:ascii="微软雅黑" w:eastAsia="微软雅黑" w:hAnsi="微软雅黑" w:cs="宋体" w:hint="eastAsia"/>
-                <w:color w:val="000000"/>
-                <w:kern w:val="0"/>
-                <w:sz w:val="22"/>
-              </w:rPr>
-              <w:t>吨哈局</w:t>
-            </w:r>
-            <w:proofErr w:type="gramEnd"/>
-            <w:r>
-              <w:rPr>
-                <w:rFonts w:ascii="微软雅黑" w:eastAsia="微软雅黑" w:hAnsi="微软雅黑" w:cs="宋体" w:hint="eastAsia"/>
-                <w:color w:val="000000"/>
-                <w:kern w:val="0"/>
-                <w:sz w:val="22"/>
-              </w:rPr>
-              <w:t>更高，车企请车费5-</w:t>
+              <w:t>）+请车费（沈局K车好处费5元/吨哈局更高，车企请车费5-</w:t>
             </w:r>
             <w:r>
               <w:rPr>
@@ -1430,7 +1167,159 @@
               </w:rPr>
               <w:t>+空驶费（敞顶箱没有，K车较高）</w:t>
             </w:r>
+            <w:r>
+              <w:rPr>
+                <w:rFonts w:ascii="微软雅黑" w:eastAsia="微软雅黑" w:hAnsi="微软雅黑" w:cs="宋体" w:hint="eastAsia"/>
+                <w:color w:val="000000"/>
+                <w:kern w:val="0"/>
+                <w:sz w:val="22"/>
+              </w:rPr>
+              <w:t>，</w:t>
+            </w:r>
+            <w:r>
+              <w:rPr>
+                <w:rFonts w:ascii="微软雅黑" w:eastAsia="微软雅黑" w:hAnsi="微软雅黑" w:cs="宋体"/>
+                <w:color w:val="000000"/>
+                <w:kern w:val="0"/>
+                <w:sz w:val="22"/>
+              </w:rPr>
+              <w:t>浮动大</w:t>
+            </w:r>
+            <w:r>
+              <w:rPr>
+                <w:rFonts w:ascii="微软雅黑" w:eastAsia="微软雅黑" w:hAnsi="微软雅黑" w:cs="宋体" w:hint="eastAsia"/>
+                <w:color w:val="000000"/>
+                <w:kern w:val="0"/>
+                <w:sz w:val="22"/>
+              </w:rPr>
+              <w:t>）</w:t>
+            </w:r>
+          </w:p>
+        </w:tc>
+      </w:tr>
+      <w:tr>
+        <w:trPr>
+          <w:cantSplit/>
+        </w:trPr>
+        <w:tc>
+          <w:tcPr>
+            <w:tcW w:w="687" w:type="pct"/>
+            <w:shd w:val="clear" w:color="auto" w:fill="auto"/>
+            <w:noWrap/>
+            <w:vAlign w:val="center"/>
+          </w:tcPr>
+          <w:p>
+            <w:pPr>
+              <w:widowControl/>
+              <w:jc w:val="center"/>
+              <w:rPr>
+                <w:rFonts w:ascii="微软雅黑" w:eastAsia="微软雅黑" w:hAnsi="微软雅黑" w:cs="宋体" w:hint="eastAsia"/>
+                <w:color w:val="000000"/>
+                <w:kern w:val="0"/>
+                <w:sz w:val="22"/>
+              </w:rPr>
+            </w:pPr>
+            <w:r>
+              <w:rPr>
+                <w:rFonts w:ascii="微软雅黑" w:eastAsia="微软雅黑" w:hAnsi="微软雅黑" w:cs="宋体" w:hint="eastAsia"/>
+                <w:color w:val="000000"/>
+                <w:kern w:val="0"/>
+                <w:sz w:val="22"/>
+              </w:rPr>
+              <w:t>2019-</w:t>
+            </w:r>
+            <w:r>
+              <w:rPr>
+                <w:rFonts w:ascii="微软雅黑" w:eastAsia="微软雅黑" w:hAnsi="微软雅黑" w:cs="宋体"/>
+                <w:color w:val="000000"/>
+                <w:kern w:val="0"/>
+                <w:sz w:val="22"/>
+              </w:rPr>
+              <w:t>5</w:t>
+            </w:r>
+            <w:r>
+              <w:rPr>
+                <w:rFonts w:ascii="微软雅黑" w:eastAsia="微软雅黑" w:hAnsi="微软雅黑" w:cs="宋体" w:hint="eastAsia"/>
+                <w:color w:val="000000"/>
+                <w:kern w:val="0"/>
+                <w:sz w:val="22"/>
+              </w:rPr>
+              <w:t>-</w:t>
+            </w:r>
+            <w:r>
+              <w:rPr>
+                <w:rFonts w:ascii="微软雅黑" w:eastAsia="微软雅黑" w:hAnsi="微软雅黑" w:cs="宋体"/>
+                <w:color w:val="000000"/>
+                <w:kern w:val="0"/>
+                <w:sz w:val="22"/>
+              </w:rPr>
+              <w:t>31</w:t>
+            </w:r>
+          </w:p>
+        </w:tc>
+        <w:tc>
+          <w:tcPr>
+            <w:tcW w:w="531" w:type="pct"/>
+            <w:vAlign w:val="center"/>
+          </w:tcPr>
+          <w:p>
+            <w:pPr>
+              <w:widowControl/>
+              <w:jc w:val="center"/>
+              <w:rPr>
+                <w:rFonts w:ascii="微软雅黑" w:eastAsia="微软雅黑" w:hAnsi="微软雅黑" w:cs="宋体" w:hint="eastAsia"/>
+                <w:color w:val="000000"/>
+                <w:kern w:val="0"/>
+                <w:sz w:val="22"/>
+              </w:rPr>
+            </w:pPr>
+            <w:r>
+              <w:rPr>
+                <w:rFonts w:ascii="微软雅黑" w:eastAsia="微软雅黑" w:hAnsi="微软雅黑" w:cs="宋体"/>
+                <w:color w:val="000000"/>
+                <w:kern w:val="0"/>
+                <w:sz w:val="22"/>
+              </w:rPr>
+              <w:t>临储拍卖流程</w:t>
+            </w:r>
+          </w:p>
+        </w:tc>
+        <w:tc>
+          <w:tcPr>
+            <w:tcW w:w="3782" w:type="pct"/>
+            <w:shd w:val="clear" w:color="auto" w:fill="auto"/>
+            <w:vAlign w:val="center"/>
+          </w:tcPr>
+          <w:p>
+            <w:pPr>
+              <w:widowControl/>
+              <w:jc w:val="center"/>
+              <w:rPr>
+                <w:rFonts w:ascii="微软雅黑" w:eastAsia="微软雅黑" w:hAnsi="微软雅黑" w:cs="宋体"/>
+                <w:color w:val="000000"/>
+                <w:kern w:val="0"/>
+                <w:sz w:val="22"/>
+              </w:rPr>
+            </w:pPr>
+            <w:r>
+              <w:rPr>
+                <w:rFonts w:ascii="微软雅黑" w:eastAsia="微软雅黑" w:hAnsi="微软雅黑" w:cs="宋体" w:hint="eastAsia"/>
+                <w:color w:val="000000"/>
+                <w:kern w:val="0"/>
+                <w:sz w:val="22"/>
+              </w:rPr>
+              <w:t>严格执行粮食出库水杂增扣量标准，</w:t>
+            </w:r>
             <w:bookmarkStart w:id="0" w:name="_GoBack"/>
+            <w:r>
+              <w:rPr>
+                <w:rFonts w:ascii="微软雅黑" w:eastAsia="微软雅黑" w:hAnsi="微软雅黑" w:cs="宋体" w:hint="eastAsia"/>
+                <w:color w:val="000000"/>
+                <w:kern w:val="0"/>
+                <w:sz w:val="22"/>
+              </w:rPr>
+              <w:t>水</w:t>
+            </w:r>
             <w:bookmarkEnd w:id="0"/>
             <w:r>
               <w:rPr>
@@ -1439,25 +1328,7 @@
                 <w:kern w:val="0"/>
                 <w:sz w:val="22"/>
               </w:rPr>
-              <w:t>，</w:t>
-            </w:r>
-            <w:r>
-              <w:rPr>
-                <w:rFonts w:ascii="微软雅黑" w:eastAsia="微软雅黑" w:hAnsi="微软雅黑" w:cs="宋体"/>
-                <w:color w:val="000000"/>
-                <w:kern w:val="0"/>
-                <w:sz w:val="22"/>
-              </w:rPr>
-              <w:t>浮动大</w:t>
-            </w:r>
-            <w:r>
-              <w:rPr>
-                <w:rFonts w:ascii="微软雅黑" w:eastAsia="微软雅黑" w:hAnsi="微软雅黑" w:cs="宋体" w:hint="eastAsia"/>
-                <w:color w:val="000000"/>
-                <w:kern w:val="0"/>
-                <w:sz w:val="22"/>
-              </w:rPr>
-              <w:t>）</w:t>
+              <w:t>杂增量最多执行5个0.75%，即4个水1个杂。粮食每笔成交合同的履约时间为自交易合同生效之日起，出库期暂定60天（日历天，下同）。同一买方在同一库点、同一批次购买粮食数量在2000吨（含）以上的，或每年除夕（正月初一前一天）前45天内成交的粮食，出库期可延长15天。粮食买方必须于交易合同生效之日起30天内按《交易公告》的要求将全额货款一次或分批汇入指定的银行账户。同一买方在同一库点、同一批次购买粮食数量在2000吨（含）以上的，或在每年除夕（正月初一前一天）前45天内成交的粮食，付款期限可延长15天。</w:t>
             </w:r>
           </w:p>
         </w:tc>
@@ -1472,6 +1343,44 @@
     </w:sectPr>
   </w:body>
 </w:document>
+</file>
+
+<file path=word/endnotes.xml><?xml version="1.0" encoding="utf-8"?>
+<w:endnotes xmlns:wpc="http://schemas.microsoft.com/office/word/2010/wordprocessingCanvas" xmlns:mc="http://schemas.openxmlformats.org/markup-compatibility/2006" xmlns:o="urn:schemas-microsoft-com:office:office" xmlns:r="http://schemas.openxmlformats.org/officeDocument/2006/relationships" xmlns:m="http://schemas.openxmlformats.org/officeDocument/2006/math" xmlns:v="urn:schemas-microsoft-com:vml" xmlns:wp14="http://schemas.microsoft.com/office/word/2010/wordprocessingDrawing" xmlns:wp="http://schemas.openxmlformats.org/drawingml/2006/wordprocessingDrawing" xmlns:w10="urn:schemas-microsoft-com:office:word" xmlns:w="http://schemas.openxmlformats.org/wordprocessingml/2006/main" xmlns:w14="http://schemas.microsoft.com/office/word/2010/wordml" xmlns:w15="http://schemas.microsoft.com/office/word/2012/wordml" xmlns:wpg="http://schemas.microsoft.com/office/word/2010/wordprocessingGroup" xmlns:wpi="http://schemas.microsoft.com/office/word/2010/wordprocessingInk" xmlns:wne="http://schemas.microsoft.com/office/word/2006/wordml" xmlns:wps="http://schemas.microsoft.com/office/word/2010/wordprocessingShape" mc:Ignorable="w14 w15 wp14">
+  <w:endnote w:type="separator" w:id="-1">
+    <w:p>
+      <w:r>
+        <w:separator/>
+      </w:r>
+    </w:p>
+  </w:endnote>
+  <w:endnote w:type="continuationSeparator" w:id="0">
+    <w:p>
+      <w:r>
+        <w:continuationSeparator/>
+      </w:r>
+    </w:p>
+  </w:endnote>
+</w:endnotes>
+</file>
+
+<file path=word/footnotes.xml><?xml version="1.0" encoding="utf-8"?>
+<w:footnotes xmlns:wpc="http://schemas.microsoft.com/office/word/2010/wordprocessingCanvas" xmlns:mc="http://schemas.openxmlformats.org/markup-compatibility/2006" xmlns:o="urn:schemas-microsoft-com:office:office" xmlns:r="http://schemas.openxmlformats.org/officeDocument/2006/relationships" xmlns:m="http://schemas.openxmlformats.org/officeDocument/2006/math" xmlns:v="urn:schemas-microsoft-com:vml" xmlns:wp14="http://schemas.microsoft.com/office/word/2010/wordprocessingDrawing" xmlns:wp="http://schemas.openxmlformats.org/drawingml/2006/wordprocessingDrawing" xmlns:w10="urn:schemas-microsoft-com:office:word" xmlns:w="http://schemas.openxmlformats.org/wordprocessingml/2006/main" xmlns:w14="http://schemas.microsoft.com/office/word/2010/wordml" xmlns:w15="http://schemas.microsoft.com/office/word/2012/wordml" xmlns:wpg="http://schemas.microsoft.com/office/word/2010/wordprocessingGroup" xmlns:wpi="http://schemas.microsoft.com/office/word/2010/wordprocessingInk" xmlns:wne="http://schemas.microsoft.com/office/word/2006/wordml" xmlns:wps="http://schemas.microsoft.com/office/word/2010/wordprocessingShape" mc:Ignorable="w14 w15 wp14">
+  <w:footnote w:type="separator" w:id="-1">
+    <w:p>
+      <w:r>
+        <w:separator/>
+      </w:r>
+    </w:p>
+  </w:footnote>
+  <w:footnote w:type="continuationSeparator" w:id="0">
+    <w:p>
+      <w:r>
+        <w:continuationSeparator/>
+      </w:r>
+    </w:p>
+  </w:footnote>
+</w:footnotes>
 </file>
 
 <file path=word/numbering.xml><?xml version="1.0" encoding="utf-8"?>
@@ -2622,6 +2531,71 @@
       <w:lang w:val="x-none" w:eastAsia="x-none"/>
     </w:rPr>
   </w:style>
+  <w:style w:type="paragraph" w:styleId="a4">
+    <w:name w:val="header"/>
+    <w:basedOn w:val="a"/>
+    <w:link w:val="Char0"/>
+    <w:uiPriority w:val="99"/>
+    <w:unhideWhenUsed/>
+    <w:rsid w:val="00220B04"/>
+    <w:pPr>
+      <w:pBdr>
+        <w:bottom w:val="single" w:sz="6" w:space="1" w:color="auto"/>
+      </w:pBdr>
+      <w:tabs>
+        <w:tab w:val="center" w:pos="4153"/>
+        <w:tab w:val="right" w:pos="8306"/>
+      </w:tabs>
+      <w:snapToGrid w:val="0"/>
+      <w:jc w:val="center"/>
+    </w:pPr>
+    <w:rPr>
+      <w:sz w:val="18"/>
+      <w:szCs w:val="18"/>
+    </w:rPr>
+  </w:style>
+  <w:style w:type="character" w:customStyle="1" w:styleId="Char0">
+    <w:name w:val="页眉 Char"/>
+    <w:basedOn w:val="a0"/>
+    <w:link w:val="a4"/>
+    <w:uiPriority w:val="99"/>
+    <w:rsid w:val="00220B04"/>
+    <w:rPr>
+      <w:sz w:val="18"/>
+      <w:szCs w:val="18"/>
+    </w:rPr>
+  </w:style>
+  <w:style w:type="paragraph" w:styleId="a5">
+    <w:name w:val="footer"/>
+    <w:basedOn w:val="a"/>
+    <w:link w:val="Char1"/>
+    <w:uiPriority w:val="99"/>
+    <w:unhideWhenUsed/>
+    <w:rsid w:val="00220B04"/>
+    <w:pPr>
+      <w:tabs>
+        <w:tab w:val="center" w:pos="4153"/>
+        <w:tab w:val="right" w:pos="8306"/>
+      </w:tabs>
+      <w:snapToGrid w:val="0"/>
+      <w:jc w:val="left"/>
+    </w:pPr>
+    <w:rPr>
+      <w:sz w:val="18"/>
+      <w:szCs w:val="18"/>
+    </w:rPr>
+  </w:style>
+  <w:style w:type="character" w:customStyle="1" w:styleId="Char1">
+    <w:name w:val="页脚 Char"/>
+    <w:basedOn w:val="a0"/>
+    <w:link w:val="a5"/>
+    <w:uiPriority w:val="99"/>
+    <w:rsid w:val="00220B04"/>
+    <w:rPr>
+      <w:sz w:val="18"/>
+      <w:szCs w:val="18"/>
+    </w:rPr>
+  </w:style>
 </w:styles>
 </file>
 

</xml_diff>